<commit_message>
Adding the Apache Kafka Related Changes
</commit_message>
<xml_diff>
--- a/Domain Driven Design/Domain-Driven Design (DDD).docx
+++ b/Domain Driven Design/Domain-Driven Design (DDD).docx
@@ -1065,7 +1065,33 @@
           <w:szCs w:val="27"/>
           <w:bdr w:val="none" w:sz="0" w:space="0" w:color="auto" w:frame="1"/>
         </w:rPr>
-        <w:t xml:space="preserve">in Domain-Driven Design (DDD) focuses on defining the overall architecture and structure of a software system in a way that aligns with the problem domain. </w:t>
+        <w:t>in Domain-Driven Design (DDD) focus</w:t>
+      </w:r>
+      <w:r>
+        <w:rPr>
+          <w:rFonts w:ascii="Nunito" w:hAnsi="Nunito"/>
+          <w:b/>
+          <w:bCs/>
+          <w:color w:val="273239"/>
+          <w:spacing w:val="2"/>
+          <w:sz w:val="27"/>
+          <w:szCs w:val="27"/>
+          <w:bdr w:val="none" w:sz="0" w:space="0" w:color="auto" w:frame="1"/>
+        </w:rPr>
+        <w:t xml:space="preserve"> </w:t>
+      </w:r>
+      <w:r>
+        <w:rPr>
+          <w:rFonts w:ascii="Nunito" w:hAnsi="Nunito"/>
+          <w:b/>
+          <w:bCs/>
+          <w:color w:val="273239"/>
+          <w:spacing w:val="2"/>
+          <w:sz w:val="27"/>
+          <w:szCs w:val="27"/>
+          <w:bdr w:val="none" w:sz="0" w:space="0" w:color="auto" w:frame="1"/>
+        </w:rPr>
+        <w:t xml:space="preserve">on defining the overall architecture and structure of a software system in a way that aligns with the problem domain. </w:t>
       </w:r>
     </w:p>
     <w:p>
@@ -1163,7 +1189,7 @@
           <w:szCs w:val="27"/>
           <w:bdr w:val="none" w:sz="0" w:space="0" w:color="auto" w:frame="1"/>
         </w:rPr>
-        <w:t>y</w:t>
+        <w:t>ies</w:t>
       </w:r>
       <w:r>
         <w:rPr>

</xml_diff>